<commit_message>
este es una actualizacion 30-2007 part2
</commit_message>
<xml_diff>
--- a/MIRELLA TURNITIN 2.docx
+++ b/MIRELLA TURNITIN 2.docx
@@ -1128,11 +1128,7 @@
         <w:t xml:space="preserve"> nos quiere decir sobre las medidas y políticas de la fiscalización y cómo influye en las recaudaciones tributarias </w:t>
       </w:r>
       <w:r>
-        <w:t xml:space="preserve">sobre </w:t>
-      </w:r>
-      <w:proofErr w:type="gramStart"/>
-      <w:r>
-        <w:t xml:space="preserve">los </w:t>
+        <w:t xml:space="preserve">sobre los </w:t>
       </w:r>
       <w:r>
         <w:t xml:space="preserve"> impuesto</w:t>
@@ -1140,7 +1136,6 @@
       <w:r>
         <w:t>s</w:t>
       </w:r>
-      <w:proofErr w:type="gramEnd"/>
       <w:r>
         <w:t xml:space="preserve"> predi</w:t>
       </w:r>
@@ -1308,18 +1303,10 @@
         <w:t xml:space="preserve"> predial</w:t>
       </w:r>
       <w:r>
-        <w:t xml:space="preserve">es en </w:t>
-      </w:r>
-      <w:proofErr w:type="gramStart"/>
-      <w:r>
-        <w:t xml:space="preserve">el </w:t>
-      </w:r>
-      <w:r>
-        <w:t xml:space="preserve"> 2022</w:t>
-      </w:r>
-      <w:proofErr w:type="gramEnd"/>
-      <w:r>
-        <w:t xml:space="preserve"> llego al 45% de la meta, lo que representa una pérdida de aproximadamente 2 millones de soles. Este déficit presupuestario merma considerablemente la capacidad de la municipalidad para </w:t>
+        <w:t xml:space="preserve">es en el </w:t>
+      </w:r>
+      <w:r>
+        <w:t xml:space="preserve"> 2022 llego al 45% de la meta, lo que representa una pérdida de aproximadamente 2 millones de soles. Este déficit presupuestario merma considerablemente la capacidad de la municipalidad para </w:t>
       </w:r>
       <w:r>
         <w:t xml:space="preserve">poder </w:t>
@@ -1839,7 +1826,61 @@
         <w:t>uso</w:t>
       </w:r>
       <w:r>
-        <w:t xml:space="preserve"> Excel y SPSS 25.0, permitiendo análisis descriptivos e inferenciales para una compresión exhaustiva de la gestión fiscal y presupuestaria. Esta metodología rigurosa y científicamente sólida facilitó la identificación de tendencias en la recaudación del impuesto predial y su influencia en la planificación y ejecución presupuestaria municipal, contribuyendo a la toma de decisiones informadas y a una gestión tributaria más transparente y eficiente pilares fundamentales de la contabilidad y la tributación local. </w:t>
+        <w:t xml:space="preserve"> Excel y SPSS 25.0, permitiendo análisis descriptivos e inferenciales para una compresión exhaustiva de la gestión fiscal y presupuestaria. Esta metodología rigurosa y científicamente sólida facilitó la identificación de tendencias </w:t>
+      </w:r>
+      <w:r>
+        <w:t>de la</w:t>
+      </w:r>
+      <w:r>
+        <w:t xml:space="preserve"> recaudación d</w:t>
+      </w:r>
+      <w:r>
+        <w:t xml:space="preserve">e todos los </w:t>
+      </w:r>
+      <w:r>
+        <w:t>impuesto</w:t>
+      </w:r>
+      <w:r>
+        <w:t>s</w:t>
+      </w:r>
+      <w:r>
+        <w:t xml:space="preserve"> predial</w:t>
+      </w:r>
+      <w:r>
+        <w:t>es</w:t>
+      </w:r>
+      <w:r>
+        <w:t xml:space="preserve"> y</w:t>
+      </w:r>
+      <w:r>
+        <w:t xml:space="preserve"> como</w:t>
+      </w:r>
+      <w:r>
+        <w:t xml:space="preserve"> su influ</w:t>
+      </w:r>
+      <w:r>
+        <w:t>ye</w:t>
+      </w:r>
+      <w:r>
+        <w:t xml:space="preserve"> en la planificación y ejecución presupuestaria municipal, contribuyendo</w:t>
+      </w:r>
+      <w:r>
+        <w:t xml:space="preserve"> en las</w:t>
+      </w:r>
+      <w:r>
+        <w:t xml:space="preserve"> decisiones informadas </w:t>
+      </w:r>
+      <w:r>
+        <w:t>y</w:t>
+      </w:r>
+      <w:r>
+        <w:t xml:space="preserve"> </w:t>
+      </w:r>
+      <w:r>
+        <w:t>gestión</w:t>
+      </w:r>
+      <w:r>
+        <w:t xml:space="preserve"> tributaria más transparente y eficiente pilares fundamentales de la contabilidad y la tributación local. </w:t>
       </w:r>
     </w:p>
     <w:p>
@@ -1875,7 +1916,37 @@
         <w:t xml:space="preserve">      </w:t>
       </w:r>
       <w:r>
-        <w:t>En aspecto al marco teórico, se dice que el impuesto predial es muy importante ya que todo ciudadano o contribuyente debe pagar por derecho su autoevalúo anual y estos cumplir bajo ley ya que es totalmente obligatorio. Por otro lado, el presupuesto es un rol también importante ya que a su vez ayuda a sacar los ingresos y gastos del año y así ayuda a planificar su siguiente proyecto o actividad de la municipalidad.</w:t>
+        <w:t>En aspecto al marco teórico, se dice que</w:t>
+      </w:r>
+      <w:r>
+        <w:t xml:space="preserve"> los</w:t>
+      </w:r>
+      <w:r>
+        <w:t xml:space="preserve"> impuesto</w:t>
+      </w:r>
+      <w:r>
+        <w:t>s</w:t>
+      </w:r>
+      <w:r>
+        <w:t xml:space="preserve"> predial</w:t>
+      </w:r>
+      <w:r>
+        <w:t>es</w:t>
+      </w:r>
+      <w:r>
+        <w:t xml:space="preserve"> </w:t>
+      </w:r>
+      <w:r>
+        <w:t xml:space="preserve">son </w:t>
+      </w:r>
+      <w:r>
+        <w:t>muy importante</w:t>
+      </w:r>
+      <w:r>
+        <w:t>s</w:t>
+      </w:r>
+      <w:r>
+        <w:t xml:space="preserve"> ya que todo ciudadano o contribuyente debe pagar por derecho su autoevalúo anual y estos cumplir bajo ley ya que es totalmente obligatorio. Por otro lado, el presupuesto es un rol también importante ya que a su vez ayuda a sacar los ingresos y gastos del año y así ayuda a planificar su siguiente proyecto o actividad de la municipalidad.</w:t>
       </w:r>
     </w:p>
     <w:p>
@@ -1960,7 +2031,61 @@
         <w:t>(2023)</w:t>
       </w:r>
       <w:r>
-        <w:t xml:space="preserve"> este estudio analiza la correlación entre la fortaleza institucional de los municipios mexicanos y sus recursos financieros, específicamente las transferencias federales y los ingresos propios. Se parte de la premisa de que el desarrollo de capacidades locales es fundamental para optimizar el uso de los fondos públicos y mejorar la prestación de servicios. Sin embargo, la creciente dependencia de los ayuntamientos respecto a las transferencias federales que paso del 79% en 1990 al 88% en 2010 indica un debilitamiento de su autonomía financiera e institucional. Por consiguiente, esta investigación enfocada en el año 2018 busca determinar la influencia de las transferencias federales y el impuesto predial en las capacidades administrativas municipales, contribuyendo al entendimiento de la eficiencia en el gasto público y la necesidad de fortalecer la autonomía financiera de los ayuntamientos.</w:t>
+        <w:t xml:space="preserve"> este estudio analiza la correlación entre la fortaleza institucional de los municipios mexicanos y sus recursos financieros, específicamente las transferencias federales y los ingresos propios. Se parte de la premisa de que el desarrollo de capacidades locales</w:t>
+      </w:r>
+      <w:r>
+        <w:t xml:space="preserve">, siendo </w:t>
+      </w:r>
+      <w:r>
+        <w:t>fundamental</w:t>
+      </w:r>
+      <w:r>
+        <w:t xml:space="preserve"> para </w:t>
+      </w:r>
+      <w:r>
+        <w:t>la optimización de</w:t>
+      </w:r>
+      <w:r>
+        <w:t xml:space="preserve"> </w:t>
+      </w:r>
+      <w:r>
+        <w:t xml:space="preserve">los usos </w:t>
+      </w:r>
+      <w:r>
+        <w:t>en</w:t>
+      </w:r>
+      <w:r>
+        <w:t xml:space="preserve"> los</w:t>
+      </w:r>
+      <w:r>
+        <w:t xml:space="preserve"> fondos públicos</w:t>
+      </w:r>
+      <w:r>
+        <w:t xml:space="preserve"> para</w:t>
+      </w:r>
+      <w:r>
+        <w:t xml:space="preserve"> mejorar </w:t>
+      </w:r>
+      <w:r>
+        <w:t>la</w:t>
+      </w:r>
+      <w:r>
+        <w:t xml:space="preserve"> prestación de servicios. Sin embargo, la creciente dependencia de los ayuntamientos respecto a las transferencias federales que paso del 79% en 1990 al 88% en 2010 indica un debilitamiento de su autonomía financiera e institucional. Por consiguiente, esta investigación enfocada en el año 2018 busca determinar la influencia de las transferencias federales y el impuesto predial en las capacidades administrativas municipales, contribuyendo al entendimiento efici</w:t>
+      </w:r>
+      <w:r>
+        <w:t>ente</w:t>
+      </w:r>
+      <w:r>
+        <w:t xml:space="preserve"> </w:t>
+      </w:r>
+      <w:r>
+        <w:t>de</w:t>
+      </w:r>
+      <w:r>
+        <w:t>l gasto público</w:t>
+      </w:r>
+      <w:r>
+        <w:t xml:space="preserve"> y la necesidad de fortalecer la autonomía financiera de los ayuntamientos.</w:t>
       </w:r>
     </w:p>
     <w:p>
@@ -2087,7 +2212,31 @@
         <w:t xml:space="preserve"> </w:t>
       </w:r>
       <w:r>
-        <w:t>Guao (2019),  afirma en la investigación en la parte contable mediante un enfoque positivo al análisis de hechos contables, demostrando sus limitaciones en los fenómenos contables, discutiendo la crítica social para el desarrollo de la investigación contable y la información financiera, como practicas sociales e institucionales a todo ella relacionada de poder gastadas en la organización, gracias a los aportes de la investigación se pudo tener información financiera desde el punto desde el contexto social histórico, favoreciendo la compresión de  la relación de poder, control de la información financiera</w:t>
+        <w:t>Guao (2019),  afirma en la investigación en la parte contable mediante un enfoque positivo al análisis de hechos contables, demostrando sus limitaciones en los fenómenos contables, discutiendo</w:t>
+      </w:r>
+      <w:r>
+        <w:t xml:space="preserve"> toda la </w:t>
+      </w:r>
+      <w:r>
+        <w:t xml:space="preserve"> crítica social </w:t>
+      </w:r>
+      <w:r>
+        <w:t xml:space="preserve">que tiene </w:t>
+      </w:r>
+      <w:r>
+        <w:t xml:space="preserve"> </w:t>
+      </w:r>
+      <w:r>
+        <w:t>como</w:t>
+      </w:r>
+      <w:r>
+        <w:t xml:space="preserve"> desarrollo  la investigación contable </w:t>
+      </w:r>
+      <w:r>
+        <w:t xml:space="preserve">para la </w:t>
+      </w:r>
+      <w:r>
+        <w:t xml:space="preserve"> información financiera, como practicas sociales e institucionales a todo ella relacionada de poder gastadas en la organización, gracias a los aportes de la investigación se pudo tener información financiera desde el punto desde el contexto social histórico, favoreciendo la compresión de  la relación de poder, control de la información financiera</w:t>
       </w:r>
       <w:r>
         <w:t>.</w:t>
@@ -2146,13 +2295,35 @@
         <w:t xml:space="preserve"> (2020)</w:t>
       </w:r>
       <w:r>
-        <w:t xml:space="preserve"> el estudio basado en la conceptualización sobre recaudación, impuestos de tipos y definiciones, predios, impuestos municipales y predial, incluyendo quienes lo pagan, sus exenciones, importancia recaudatoria, base imponible y cálculo, además de los requisitos para la exoneración de adultos mayores no pensionistas, empleó una metodología mixta. Se utilizaron guías de entrevista para obtener datos precisos sobre la recaudación del impuesto predial y guías de análisis documental para revisar expedientes de contribuyentes adultos mayores, lo que permitió analizar la influencia de la legislación sobre adultos mayores en la recaudación del </w:t>
-      </w:r>
-      <w:proofErr w:type="spellStart"/>
-      <w:r>
-        <w:t>trbuto</w:t>
-      </w:r>
-      <w:proofErr w:type="spellEnd"/>
+        <w:t xml:space="preserve"> el estudio basado en la conceptualización sobre recaudación, impuestos de tipos y definiciones, predios, impuestos municipales y predial, incluyendo quienes lo pagan, sus exenciones, importancia recaudatoria, base imponible y cálculo, además de los requisitos para la exoneración de adultos mayores no pensionistas, empleó una metodología mixta. Se utilizaron guías de entrevista para obtener datos precisos sobre la</w:t>
+      </w:r>
+      <w:r>
+        <w:t>s</w:t>
+      </w:r>
+      <w:r>
+        <w:t xml:space="preserve"> </w:t>
+      </w:r>
+      <w:r>
+        <w:t>recaudaciones</w:t>
+      </w:r>
+      <w:r>
+        <w:t xml:space="preserve"> de</w:t>
+      </w:r>
+      <w:r>
+        <w:t xml:space="preserve"> los</w:t>
+      </w:r>
+      <w:r>
+        <w:t xml:space="preserve"> impuesto predial</w:t>
+      </w:r>
+      <w:r>
+        <w:t>es para las</w:t>
+      </w:r>
+      <w:r>
+        <w:t xml:space="preserve"> guías de análisis documental para revisar expedientes de contribuyentes adultos mayores, lo que permitió analizar la influencia de la legislación sobre adultos mayores en la recaudación del </w:t>
+      </w:r>
+      <w:r>
+        <w:t>tributo</w:t>
+      </w:r>
       <w:r>
         <w:t xml:space="preserve"> municipal.</w:t>
       </w:r>
@@ -2325,7 +2496,151 @@
           <w:shd w:val="clear" w:color="auto" w:fill="FFFFFF"/>
           <w:lang w:val="es-ES"/>
         </w:rPr>
-        <w:t xml:space="preserve"> tiene como definición justificar  el análisis de la participación ciudadana en el presupuesto participativo debido a la insuficiente implicacion comunitaria. En el Perú , el desarrollo economico sostenible a nivel local depende crucialmente de dos factores: la participación cuidadana y el presupuesto participativo. La falta de compromiso papular en la gestión pública,reflejada en la decadencia de varios sectores, exige comprender la importancia del Presupuesto Participativo, promoviendo la activa colaboración de la población en la selección de proyectos para una gestión pública eficiente. La participación comunitaria se erige, por tanto, como un pilar fundamental para el progreso y la revitalización de los servicios públicos.</w:t>
+        <w:t xml:space="preserve"> tiene como definición justificar  el análisis </w:t>
+      </w:r>
+      <w:r>
+        <w:rPr>
+          <w:noProof/>
+          <w:szCs w:val="28"/>
+          <w:shd w:val="clear" w:color="auto" w:fill="FFFFFF"/>
+          <w:lang w:val="es-ES"/>
+        </w:rPr>
+        <w:t xml:space="preserve">para la </w:t>
+      </w:r>
+      <w:r>
+        <w:rPr>
+          <w:noProof/>
+          <w:szCs w:val="28"/>
+          <w:shd w:val="clear" w:color="auto" w:fill="FFFFFF"/>
+          <w:lang w:val="es-ES"/>
+        </w:rPr>
+        <w:t xml:space="preserve"> participación ciudadana </w:t>
+      </w:r>
+      <w:r>
+        <w:rPr>
+          <w:noProof/>
+          <w:szCs w:val="28"/>
+          <w:shd w:val="clear" w:color="auto" w:fill="FFFFFF"/>
+          <w:lang w:val="es-ES"/>
+        </w:rPr>
+        <w:t xml:space="preserve">dentro del </w:t>
+      </w:r>
+      <w:r>
+        <w:rPr>
+          <w:noProof/>
+          <w:szCs w:val="28"/>
+          <w:shd w:val="clear" w:color="auto" w:fill="FFFFFF"/>
+          <w:lang w:val="es-ES"/>
+        </w:rPr>
+        <w:t xml:space="preserve"> presupuesto participativo debido a la insuficiente implicacion comunitaria</w:t>
+      </w:r>
+      <w:r>
+        <w:rPr>
+          <w:noProof/>
+          <w:szCs w:val="28"/>
+          <w:shd w:val="clear" w:color="auto" w:fill="FFFFFF"/>
+          <w:lang w:val="es-ES"/>
+        </w:rPr>
+        <w:t>,</w:t>
+      </w:r>
+      <w:r>
+        <w:rPr>
+          <w:noProof/>
+          <w:szCs w:val="28"/>
+          <w:shd w:val="clear" w:color="auto" w:fill="FFFFFF"/>
+          <w:lang w:val="es-ES"/>
+        </w:rPr>
+        <w:t xml:space="preserve"> el desarrollo economico sostenible</w:t>
+      </w:r>
+      <w:r>
+        <w:rPr>
+          <w:noProof/>
+          <w:szCs w:val="28"/>
+          <w:shd w:val="clear" w:color="auto" w:fill="FFFFFF"/>
+          <w:lang w:val="es-ES"/>
+        </w:rPr>
+        <w:t xml:space="preserve"> en el perú</w:t>
+      </w:r>
+      <w:r>
+        <w:rPr>
+          <w:noProof/>
+          <w:szCs w:val="28"/>
+          <w:shd w:val="clear" w:color="auto" w:fill="FFFFFF"/>
+          <w:lang w:val="es-ES"/>
+        </w:rPr>
+        <w:t xml:space="preserve"> a nivel local depende crucialmente de dos factores: la participación</w:t>
+      </w:r>
+      <w:r>
+        <w:rPr>
+          <w:noProof/>
+          <w:szCs w:val="28"/>
+          <w:shd w:val="clear" w:color="auto" w:fill="FFFFFF"/>
+          <w:lang w:val="es-ES"/>
+        </w:rPr>
+        <w:t xml:space="preserve"> de todos los</w:t>
+      </w:r>
+      <w:r>
+        <w:rPr>
+          <w:noProof/>
+          <w:szCs w:val="28"/>
+          <w:shd w:val="clear" w:color="auto" w:fill="FFFFFF"/>
+          <w:lang w:val="es-ES"/>
+        </w:rPr>
+        <w:t xml:space="preserve"> cuidad</w:t>
+      </w:r>
+      <w:r>
+        <w:rPr>
+          <w:noProof/>
+          <w:szCs w:val="28"/>
+          <w:shd w:val="clear" w:color="auto" w:fill="FFFFFF"/>
+          <w:lang w:val="es-ES"/>
+        </w:rPr>
+        <w:t>anos</w:t>
+      </w:r>
+      <w:r>
+        <w:rPr>
+          <w:noProof/>
+          <w:szCs w:val="28"/>
+          <w:shd w:val="clear" w:color="auto" w:fill="FFFFFF"/>
+          <w:lang w:val="es-ES"/>
+        </w:rPr>
+        <w:t xml:space="preserve"> y el presupuesto participativo</w:t>
+      </w:r>
+      <w:r>
+        <w:rPr>
+          <w:noProof/>
+          <w:szCs w:val="28"/>
+          <w:shd w:val="clear" w:color="auto" w:fill="FFFFFF"/>
+          <w:lang w:val="es-ES"/>
+        </w:rPr>
+        <w:t>,</w:t>
+      </w:r>
+      <w:r>
+        <w:rPr>
+          <w:noProof/>
+          <w:szCs w:val="28"/>
+          <w:shd w:val="clear" w:color="auto" w:fill="FFFFFF"/>
+          <w:lang w:val="es-ES"/>
+        </w:rPr>
+        <w:t xml:space="preserve"> </w:t>
+      </w:r>
+      <w:r>
+        <w:rPr>
+          <w:noProof/>
+          <w:szCs w:val="28"/>
+          <w:shd w:val="clear" w:color="auto" w:fill="FFFFFF"/>
+          <w:lang w:val="es-ES"/>
+        </w:rPr>
+        <w:t>l</w:t>
+      </w:r>
+      <w:r>
+        <w:rPr>
+          <w:noProof/>
+          <w:szCs w:val="28"/>
+          <w:shd w:val="clear" w:color="auto" w:fill="FFFFFF"/>
+          <w:lang w:val="es-ES"/>
+        </w:rPr>
+        <w:t>a falta de compromiso papular en la gestión pública,reflejada en la decadencia de varios sectores, exige comprender la importancia del Presupuesto Participativo, promoviendo la activa colaboración de la población en la selección de proyectos para una gestión pública eficiente. La participación comunitaria se erige, por tanto, como un pilar fundamental para el progreso y la revitalización de los servicios públicos.</w:t>
       </w:r>
     </w:p>
     <w:p>
@@ -4709,15 +5024,7 @@
         <w:t xml:space="preserve"> (2),</w:t>
       </w:r>
       <w:r>
-        <w:t xml:space="preserve"> valoración de bienes (2) y determinación tributaria (2). De igual forma la variable “presupuesto” se abordó con ocho ítems agrupados en gastos públicos (2), ejecución presupuestal (2), viabilidad financiera (2) y presupuesto </w:t>
-      </w:r>
-      <w:proofErr w:type="spellStart"/>
-      <w:r>
-        <w:t>publico</w:t>
-      </w:r>
-      <w:proofErr w:type="spellEnd"/>
-      <w:r>
-        <w:t xml:space="preserve"> (2). La medición de la percepción de ambas variables se realizó a través de una escala Likert, que contempló cinco niveles de respuesta: totalmente de acuerdo, acuerdo, ni acuerdo ni desacuerdo, desacuerdo y totalmente en desacuerdo.</w:t>
+        <w:t xml:space="preserve"> valoración de bienes (2) y determinación tributaria (2). De igual forma la variable “presupuesto” se abordó con ocho ítems agrupados en gastos públicos (2), ejecución presupuestal (2), viabilidad financiera (2) y presupuesto publico (2). La medición de la percepción de ambas variables se realizó a través de una escala Likert, que contempló cinco niveles de respuesta: totalmente de acuerdo, acuerdo, ni acuerdo ni desacuerdo, desacuerdo y totalmente en desacuerdo.</w:t>
       </w:r>
     </w:p>
     <w:p>
@@ -4877,21 +5184,7 @@
         <w:rPr>
           <w:rFonts w:eastAsia="Times New Roman"/>
         </w:rPr>
-        <w:t xml:space="preserve">La presente investigación se adhirió estrictamente al protocolo de investigación de la Universidad César Vallejo (UCV), documento en la Resolución N° 110-2022-IV-UCV. Así mismo, se aplicaron rigurosamente las directrices de la séptima edición de las normas APA, garantizando así la integridad académica y la correcta atribución a las fuentes consultadas. El estudio se </w:t>
-      </w:r>
-      <w:proofErr w:type="spellStart"/>
-      <w:r>
-        <w:rPr>
-          <w:rFonts w:eastAsia="Times New Roman"/>
-        </w:rPr>
-        <w:t>centro</w:t>
-      </w:r>
-      <w:proofErr w:type="spellEnd"/>
-      <w:r>
-        <w:rPr>
-          <w:rFonts w:eastAsia="Times New Roman"/>
-        </w:rPr>
-        <w:t xml:space="preserve"> en la interrelación entre el impuesto predial y la asignación presupuestaria, demostrando una citación coherente y sin incurrir en</w:t>
+        <w:t>La presente investigación se adhirió estrictamente al protocolo de investigación de la Universidad César Vallejo (UCV), documento en la Resolución N° 110-2022-IV-UCV. Así mismo, se aplicaron rigurosamente las directrices de la séptima edición de las normas APA, garantizando así la integridad académica y la correcta atribución a las fuentes consultadas. El estudio se centro en la interrelación entre el impuesto predial y la asignación presupuestaria, demostrando una citación coherente y sin incurrir en</w:t>
       </w:r>
       <w:r>
         <w:rPr>
@@ -18602,7 +18895,6 @@
                 <w:lang w:eastAsia="en-US"/>
               </w:rPr>
             </w:pPr>
-            <w:proofErr w:type="spellStart"/>
             <w:r>
               <w:rPr>
                 <w:rFonts w:eastAsiaTheme="minorHAnsi"/>
@@ -18622,7 +18914,6 @@
               </w:rPr>
               <w:t>a</w:t>
             </w:r>
-            <w:proofErr w:type="spellEnd"/>
           </w:p>
         </w:tc>
         <w:tc>
@@ -18763,7 +19054,6 @@
                 <w:lang w:eastAsia="en-US"/>
               </w:rPr>
             </w:pPr>
-            <w:proofErr w:type="spellStart"/>
             <w:r>
               <w:rPr>
                 <w:rFonts w:eastAsiaTheme="minorHAnsi"/>
@@ -18773,7 +19063,6 @@
               </w:rPr>
               <w:t>gl</w:t>
             </w:r>
-            <w:proofErr w:type="spellEnd"/>
           </w:p>
         </w:tc>
         <w:tc>
@@ -18879,7 +19168,6 @@
                 <w:lang w:eastAsia="en-US"/>
               </w:rPr>
             </w:pPr>
-            <w:proofErr w:type="spellStart"/>
             <w:r>
               <w:rPr>
                 <w:rFonts w:eastAsiaTheme="minorHAnsi"/>
@@ -18889,7 +19177,6 @@
               </w:rPr>
               <w:t>gl</w:t>
             </w:r>
-            <w:proofErr w:type="spellEnd"/>
           </w:p>
         </w:tc>
         <w:tc>
@@ -19523,20 +19810,8 @@
                 <w:szCs w:val="18"/>
                 <w:lang w:eastAsia="en-US"/>
               </w:rPr>
-              <w:t xml:space="preserve">a. Corrección de significación de </w:t>
-            </w:r>
-            <w:proofErr w:type="spellStart"/>
-            <w:r>
-              <w:rPr>
-                <w:rFonts w:eastAsiaTheme="minorHAnsi"/>
-                <w:color w:val="010205"/>
-                <w:sz w:val="18"/>
-                <w:szCs w:val="18"/>
-                <w:lang w:eastAsia="en-US"/>
-              </w:rPr>
-              <w:t>Lilliefors</w:t>
-            </w:r>
-            <w:proofErr w:type="spellEnd"/>
+              <w:t>a. Corrección de significación de Lilliefors</w:t>
+            </w:r>
           </w:p>
         </w:tc>
       </w:tr>
@@ -21380,21 +21655,7 @@
         <w:rPr>
           <w:rFonts w:eastAsia="Times New Roman"/>
         </w:rPr>
-        <w:t xml:space="preserve">El análisis estadístico reveló un valor p de 0.047, inferior al umbral de significancia de 0.05, lo que condujo al rechazo de la hipótesis nula y la aceptación de la hipótesis alternativa. Esto confirma una relación estadísticamente significativa entre el impuesto predial y el presupuesto. Adicionalmente, el coeficiente de correlación Rho de Spearman, con un valor de 0.496, indica una correlación directa y de intensidad media entre </w:t>
-      </w:r>
-      <w:proofErr w:type="spellStart"/>
-      <w:r>
-        <w:rPr>
-          <w:rFonts w:eastAsia="Times New Roman"/>
-        </w:rPr>
-        <w:t>amabas</w:t>
-      </w:r>
-      <w:proofErr w:type="spellEnd"/>
-      <w:r>
-        <w:rPr>
-          <w:rFonts w:eastAsia="Times New Roman"/>
-        </w:rPr>
-        <w:t xml:space="preserve"> variables. En consecuencia, se infiere que un crecimiento en el impuesto predial se asocia con una mejora en la gestión presupuestaria del municipio provincial de Tacna, observándose que una mayor eficacia y eficiencia en la recaudación de este impuesto repercute positivamente en la planificación y ejecución presupuestaria. </w:t>
+        <w:t xml:space="preserve">El análisis estadístico reveló un valor p de 0.047, inferior al umbral de significancia de 0.05, lo que condujo al rechazo de la hipótesis nula y la aceptación de la hipótesis alternativa. Esto confirma una relación estadísticamente significativa entre el impuesto predial y el presupuesto. Adicionalmente, el coeficiente de correlación Rho de Spearman, con un valor de 0.496, indica una correlación directa y de intensidad media entre amabas variables. En consecuencia, se infiere que un crecimiento en el impuesto predial se asocia con una mejora en la gestión presupuestaria del municipio provincial de Tacna, observándose que una mayor eficacia y eficiencia en la recaudación de este impuesto repercute positivamente en la planificación y ejecución presupuestaria. </w:t>
       </w:r>
     </w:p>
     <w:p>
@@ -23205,25 +23466,7 @@
           <w:sz w:val="22"/>
           <w:szCs w:val="22"/>
         </w:rPr>
-        <w:t xml:space="preserve">82 indica una correlación directa y moderada entre ambas variables. Esto sugiere que un mayor cumplimiento tributario, impulsando por mecanismo de control y supervisión </w:t>
-      </w:r>
-      <w:proofErr w:type="spellStart"/>
-      <w:r>
-        <w:rPr>
-          <w:rFonts w:eastAsia="Times New Roman"/>
-          <w:sz w:val="22"/>
-          <w:szCs w:val="22"/>
-        </w:rPr>
-        <w:t>mas</w:t>
-      </w:r>
-      <w:proofErr w:type="spellEnd"/>
-      <w:r>
-        <w:rPr>
-          <w:rFonts w:eastAsia="Times New Roman"/>
-          <w:sz w:val="22"/>
-          <w:szCs w:val="22"/>
-        </w:rPr>
-        <w:t xml:space="preserve"> robustos para mitigar la evasión fiscal, se asocia con un incremento presupuestario. En consecuencia, se confirma estadísticamente una interdependencia positiva y relevante entre el cumplimiento tributario y la asignación presupuestaria en la Municipalidad Provincial de Tacna, validando así la hipótesis planteada.</w:t>
+        <w:t>82 indica una correlación directa y moderada entre ambas variables. Esto sugiere que un mayor cumplimiento tributario, impulsando por mecanismo de control y supervisión mas robustos para mitigar la evasión fiscal, se asocia con un incremento presupuestario. En consecuencia, se confirma estadísticamente una interdependencia positiva y relevante entre el cumplimiento tributario y la asignación presupuestaria en la Municipalidad Provincial de Tacna, validando así la hipótesis planteada.</w:t>
       </w:r>
     </w:p>
     <w:p/>
@@ -24863,25 +25106,7 @@
           <w:sz w:val="22"/>
           <w:szCs w:val="22"/>
         </w:rPr>
-        <w:t xml:space="preserve"> sugiere que un aumento en la contribución del contribuyente se asocia con un incremento presupuestario, lo cual refleja una estructura presupuestaria transparente que facilita el cumplimiento oportuno y previene la morosidad predial. En consecuencia, la investigación evidencia una relación media, rechazando la hipótesis nula y validando la hipótesis alterna concerniente a la dimensión del contribuyente y el presupuesto, confirmando así que la valoración de los bienes </w:t>
-      </w:r>
-      <w:proofErr w:type="spellStart"/>
-      <w:r>
-        <w:rPr>
-          <w:rFonts w:eastAsia="Times New Roman"/>
-          <w:sz w:val="22"/>
-          <w:szCs w:val="22"/>
-        </w:rPr>
-        <w:t>esta</w:t>
-      </w:r>
-      <w:proofErr w:type="spellEnd"/>
-      <w:r>
-        <w:rPr>
-          <w:rFonts w:eastAsia="Times New Roman"/>
-          <w:sz w:val="22"/>
-          <w:szCs w:val="22"/>
-        </w:rPr>
-        <w:t xml:space="preserve"> directamente vinculada con la asignación presupuestaria en la municipalidad provincial de Tacna. </w:t>
+        <w:t xml:space="preserve"> sugiere que un aumento en la contribución del contribuyente se asocia con un incremento presupuestario, lo cual refleja una estructura presupuestaria transparente que facilita el cumplimiento oportuno y previene la morosidad predial. En consecuencia, la investigación evidencia una relación media, rechazando la hipótesis nula y validando la hipótesis alterna concerniente a la dimensión del contribuyente y el presupuesto, confirmando así que la valoración de los bienes esta directamente vinculada con la asignación presupuestaria en la municipalidad provincial de Tacna. </w:t>
       </w:r>
     </w:p>
     <w:p>

</xml_diff>